<commit_message>
The second version of the work report
</commit_message>
<xml_diff>
--- a/mini.docx
+++ b/mini.docx
@@ -7,6 +7,8 @@
         <w:tabs>
           <w:tab w:val="left" w:pos="6935"/>
         </w:tabs>
+        <w:bidi/>
+        <w:jc w:val="center"/>
         <w:rPr>
           <w:rFonts w:cs="B Sina"/>
           <w:sz w:val="52"/>
@@ -14,6 +16,8 @@
           <w:lang w:bidi="fa-IR"/>
         </w:rPr>
       </w:pPr>
+      <w:bookmarkStart w:id="0" w:name="_Hlk155550167"/>
+      <w:bookmarkEnd w:id="0"/>
       <w:r>
         <w:rPr>
           <w:rFonts w:cs="B Sina"/>
@@ -23,7 +27,7 @@
           <w:lang w:bidi="fa-IR"/>
         </w:rPr>
         <w:drawing>
-          <wp:inline distT="0" distB="0" distL="0" distR="0" wp14:anchorId="14C3624B" wp14:editId="269E937E">
+          <wp:inline distT="0" distB="0" distL="0" distR="0" wp14:anchorId="68A72E66" wp14:editId="70ABED46">
             <wp:extent cx="1419225" cy="1409700"/>
             <wp:effectExtent l="0" t="0" r="9525" b="0"/>
             <wp:docPr id="1497078893" name="Picture 1"/>
@@ -38,7 +42,7 @@
                     <pic:cNvPicPr/>
                   </pic:nvPicPr>
                   <pic:blipFill>
-                    <a:blip r:embed="rId5">
+                    <a:blip r:embed="rId7">
                       <a:extLst>
                         <a:ext uri="{28A0092B-C50C-407E-A947-70E740481C1C}">
                           <a14:useLocalDpi xmlns:a14="http://schemas.microsoft.com/office/drawing/2010/main" val="0"/>
@@ -64,70 +68,14 @@
           </wp:inline>
         </w:drawing>
       </w:r>
-      <w:r>
-        <w:rPr>
-          <w:rFonts w:cs="B Sina"/>
-          <w:sz w:val="52"/>
-          <w:szCs w:val="52"/>
-          <w:lang w:bidi="fa-IR"/>
-        </w:rPr>
-        <w:tab/>
-      </w:r>
-      <w:r>
-        <w:rPr>
-          <w:rFonts w:cs="B Sina" w:hint="cs"/>
-          <w:sz w:val="52"/>
-          <w:szCs w:val="52"/>
-          <w:rtl/>
-          <w:lang w:bidi="fa-IR"/>
-        </w:rPr>
-        <w:t xml:space="preserve"> </w:t>
-      </w:r>
-    </w:p>
-    <w:p>
-      <w:pPr>
+    </w:p>
+    <w:p>
+      <w:pPr>
+        <w:tabs>
+          <w:tab w:val="left" w:pos="6935"/>
+        </w:tabs>
+        <w:bidi/>
         <w:jc w:val="center"/>
-        <w:rPr>
-          <w:rFonts w:cstheme="minorHAnsi"/>
-          <w:sz w:val="32"/>
-          <w:szCs w:val="32"/>
-          <w:rtl/>
-          <w:lang w:bidi="fa-IR"/>
-        </w:rPr>
-      </w:pPr>
-      <w:r>
-        <w:rPr>
-          <w:rFonts w:cstheme="minorHAnsi"/>
-          <w:sz w:val="32"/>
-          <w:szCs w:val="32"/>
-          <w:rtl/>
-          <w:lang w:bidi="fa-IR"/>
-        </w:rPr>
-        <w:t>به نام خدا</w:t>
-      </w:r>
-      <w:r>
-        <w:rPr>
-          <w:rFonts w:cstheme="minorHAnsi" w:hint="cs"/>
-          <w:sz w:val="32"/>
-          <w:szCs w:val="32"/>
-          <w:rtl/>
-          <w:lang w:bidi="fa-IR"/>
-        </w:rPr>
-        <w:t xml:space="preserve"> </w:t>
-      </w:r>
-    </w:p>
-    <w:p>
-      <w:pPr>
-        <w:rPr>
-          <w:rFonts w:cs="B Sina"/>
-          <w:sz w:val="52"/>
-          <w:szCs w:val="52"/>
-          <w:lang w:bidi="fa-IR"/>
-        </w:rPr>
-      </w:pPr>
-    </w:p>
-    <w:p>
-      <w:pPr>
         <w:rPr>
           <w:rFonts w:cs="B Sina"/>
           <w:sz w:val="52"/>
@@ -142,6 +90,7 @@
         <w:tabs>
           <w:tab w:val="left" w:pos="4206"/>
         </w:tabs>
+        <w:bidi/>
         <w:jc w:val="center"/>
         <w:rPr>
           <w:rFonts w:ascii="Big John" w:hAnsi="Big John" w:cstheme="majorBidi"/>
@@ -171,6 +120,8 @@
     </w:p>
     <w:p>
       <w:pPr>
+        <w:bidi/>
+        <w:jc w:val="center"/>
         <w:rPr>
           <w:rFonts w:cs="B Sina"/>
           <w:sz w:val="72"/>
@@ -182,7 +133,29 @@
     </w:p>
     <w:p>
       <w:pPr>
+        <w:bidi/>
         <w:jc w:val="center"/>
+        <w:rPr>
+          <w:rFonts w:cs="B Sina"/>
+          <w:sz w:val="72"/>
+          <w:szCs w:val="72"/>
+          <w:lang w:bidi="fa-IR"/>
+        </w:rPr>
+      </w:pPr>
+    </w:p>
+    <w:p>
+      <w:pPr>
+        <w:bidi/>
+        <w:jc w:val="center"/>
+        <w:rPr>
+          <w:rFonts w:cs="B Sina"/>
+          <w:sz w:val="72"/>
+          <w:szCs w:val="72"/>
+          <w:rtl/>
+          <w:lang w:bidi="fa-IR"/>
+        </w:rPr>
+      </w:pPr>
+      <w:r>
         <w:rPr>
           <w:rFonts w:cs="B Sina" w:hint="cs"/>
           <w:sz w:val="72"/>
@@ -190,15 +163,6 @@
           <w:rtl/>
           <w:lang w:bidi="fa-IR"/>
         </w:rPr>
-      </w:pPr>
-      <w:r>
-        <w:rPr>
-          <w:rFonts w:cs="B Sina" w:hint="cs"/>
-          <w:sz w:val="72"/>
-          <w:szCs w:val="72"/>
-          <w:rtl/>
-          <w:lang w:bidi="fa-IR"/>
-        </w:rPr>
         <w:t>گزارش کار مینی پروژه</w:t>
       </w:r>
     </w:p>
@@ -207,7 +171,8 @@
         <w:tabs>
           <w:tab w:val="left" w:pos="5608"/>
         </w:tabs>
-        <w:jc w:val="right"/>
+        <w:bidi/>
+        <w:jc w:val="center"/>
         <w:rPr>
           <w:rFonts w:cs="B Sina"/>
           <w:sz w:val="52"/>
@@ -216,6 +181,95 @@
           <w:lang w:bidi="fa-IR"/>
         </w:rPr>
       </w:pPr>
+    </w:p>
+    <w:p>
+      <w:pPr>
+        <w:tabs>
+          <w:tab w:val="left" w:pos="5608"/>
+        </w:tabs>
+        <w:bidi/>
+        <w:jc w:val="center"/>
+        <w:rPr>
+          <w:rFonts w:ascii="Arabic Typesetting" w:hAnsi="Arabic Typesetting" w:cs="B Elham"/>
+          <w:b/>
+          <w:bCs/>
+          <w:sz w:val="48"/>
+          <w:szCs w:val="48"/>
+          <w:rtl/>
+          <w:lang w:bidi="fa-IR"/>
+        </w:rPr>
+      </w:pPr>
+      <w:r>
+        <w:rPr>
+          <w:rFonts w:ascii="Arabic Typesetting" w:hAnsi="Arabic Typesetting" w:cs="B Elham" w:hint="cs"/>
+          <w:b/>
+          <w:bCs/>
+          <w:sz w:val="48"/>
+          <w:szCs w:val="48"/>
+          <w:rtl/>
+          <w:lang w:bidi="fa-IR"/>
+        </w:rPr>
+        <w:t>تدوین گران</w:t>
+      </w:r>
+      <w:r>
+        <w:rPr>
+          <w:rFonts w:ascii="Arabic Typesetting" w:hAnsi="Arabic Typesetting" w:cs="B Elham"/>
+          <w:b/>
+          <w:bCs/>
+          <w:sz w:val="48"/>
+          <w:szCs w:val="48"/>
+          <w:lang w:bidi="fa-IR"/>
+        </w:rPr>
+        <w:t xml:space="preserve"> : </w:t>
+      </w:r>
+      <w:r>
+        <w:rPr>
+          <w:rFonts w:ascii="Arabic Typesetting" w:hAnsi="Arabic Typesetting" w:cs="B Sina" w:hint="cs"/>
+          <w:sz w:val="36"/>
+          <w:szCs w:val="36"/>
+          <w:rtl/>
+          <w:lang w:bidi="fa-IR"/>
+        </w:rPr>
+        <w:t>متین امیرپناه فر</w:t>
+      </w:r>
+      <w:r>
+        <w:rPr>
+          <w:rFonts w:ascii="Arabic Typesetting" w:hAnsi="Arabic Typesetting" w:cs="B Sina"/>
+          <w:sz w:val="36"/>
+          <w:szCs w:val="36"/>
+          <w:lang w:bidi="fa-IR"/>
+        </w:rPr>
+        <w:t xml:space="preserve"> </w:t>
+      </w:r>
+      <w:r>
+        <w:rPr>
+          <w:rFonts w:ascii="Arabic Typesetting" w:hAnsi="Arabic Typesetting" w:cs="B Sina" w:hint="cs"/>
+          <w:sz w:val="36"/>
+          <w:szCs w:val="36"/>
+          <w:rtl/>
+          <w:lang w:bidi="fa-IR"/>
+        </w:rPr>
+        <w:t xml:space="preserve"> و </w:t>
+      </w:r>
+      <w:r>
+        <w:rPr>
+          <w:rFonts w:ascii="Arabic Typesetting" w:hAnsi="Arabic Typesetting" w:cs="B Sina"/>
+          <w:sz w:val="36"/>
+          <w:szCs w:val="36"/>
+          <w:lang w:bidi="fa-IR"/>
+        </w:rPr>
+        <w:t xml:space="preserve">  </w:t>
+      </w:r>
+      <w:r>
+        <w:rPr>
+          <w:rFonts w:ascii="Arabic Typesetting" w:hAnsi="Arabic Typesetting" w:cs="B Sina" w:hint="cs"/>
+          <w:sz w:val="36"/>
+          <w:szCs w:val="36"/>
+          <w:rtl/>
+          <w:lang w:bidi="fa-IR"/>
+        </w:rPr>
+        <w:t>نیما مخملی</w:t>
+      </w:r>
       <w:r>
         <w:rPr>
           <w:rFonts w:cs="B Sina" w:hint="cs"/>
@@ -224,110 +278,84 @@
           <w:rtl/>
           <w:lang w:bidi="fa-IR"/>
         </w:rPr>
-        <w:t xml:space="preserve">    </w:t>
-      </w:r>
-    </w:p>
-    <w:p>
-      <w:pPr>
-        <w:tabs>
-          <w:tab w:val="left" w:pos="5608"/>
-        </w:tabs>
+        <w:t xml:space="preserve">   </w:t>
+      </w:r>
+    </w:p>
+    <w:p>
+      <w:pPr>
+        <w:bidi/>
         <w:jc w:val="center"/>
         <w:rPr>
-          <w:rFonts w:cs="Calibri"/>
+          <w:rFonts w:cs="B Nazanin"/>
+          <w:sz w:val="28"/>
+          <w:szCs w:val="28"/>
+          <w:lang w:bidi="fa-IR"/>
+        </w:rPr>
+      </w:pPr>
+    </w:p>
+    <w:p>
+      <w:pPr>
+        <w:bidi/>
+        <w:jc w:val="center"/>
+        <w:rPr>
+          <w:rFonts w:cs="B Nazanin"/>
+          <w:sz w:val="28"/>
+          <w:szCs w:val="28"/>
+          <w:lang w:bidi="fa-IR"/>
+        </w:rPr>
+      </w:pPr>
+    </w:p>
+    <w:p>
+      <w:pPr>
+        <w:bidi/>
+        <w:jc w:val="center"/>
+        <w:rPr>
+          <w:rFonts w:cs="B Nazanin"/>
+          <w:sz w:val="32"/>
+          <w:szCs w:val="32"/>
+          <w:rtl/>
+          <w:lang w:bidi="fa-IR"/>
+        </w:rPr>
+      </w:pPr>
+      <w:r>
+        <w:rPr>
+          <w:rFonts w:cs="B Nazanin" w:hint="cs"/>
+          <w:sz w:val="32"/>
+          <w:szCs w:val="32"/>
+          <w:rtl/>
+          <w:lang w:bidi="fa-IR"/>
+        </w:rPr>
+        <w:t>زمستان 1402- دانشگاه بوعلی سینا</w:t>
+      </w:r>
+    </w:p>
+    <w:p>
+      <w:pPr>
+        <w:bidi/>
+        <w:rPr>
+          <w:rFonts w:cs="B Sina"/>
           <w:sz w:val="52"/>
           <w:szCs w:val="52"/>
-          <w:lang w:bidi="fa-IR"/>
-        </w:rPr>
-      </w:pPr>
-      <w:r>
-        <w:rPr>
-          <w:rFonts w:ascii="Arabic Typesetting" w:hAnsi="Arabic Typesetting" w:cs="B Sina" w:hint="cs"/>
-          <w:sz w:val="36"/>
-          <w:szCs w:val="36"/>
-          <w:rtl/>
-          <w:lang w:bidi="fa-IR"/>
-        </w:rPr>
-        <w:t>متین امیرپناه فر و نیما مخملی</w:t>
-      </w:r>
-      <w:r>
-        <w:rPr>
-          <w:rFonts w:cs="B Sina" w:hint="cs"/>
+          <w:rtl/>
+          <w:lang w:bidi="fa-IR"/>
+        </w:rPr>
+      </w:pPr>
+    </w:p>
+    <w:p>
+      <w:pPr>
+        <w:bidi/>
+        <w:rPr>
+          <w:rFonts w:cs="B Titr"/>
           <w:sz w:val="52"/>
           <w:szCs w:val="52"/>
           <w:rtl/>
           <w:lang w:bidi="fa-IR"/>
         </w:rPr>
-        <w:t xml:space="preserve">   </w:t>
-      </w:r>
-      <w:r>
-        <w:rPr>
-          <w:rFonts w:cs="B Sina"/>
+      </w:pPr>
+      <w:r>
+        <w:rPr>
+          <w:rFonts w:cs="B Titr" w:hint="cs"/>
           <w:sz w:val="52"/>
           <w:szCs w:val="52"/>
-          <w:lang w:bidi="fa-IR"/>
-        </w:rPr>
-        <w:t>:</w:t>
-      </w:r>
-      <w:r>
-        <w:rPr>
-          <w:rFonts w:cs="B Sina" w:hint="cs"/>
-          <w:sz w:val="52"/>
-          <w:szCs w:val="52"/>
-          <w:rtl/>
-          <w:lang w:bidi="fa-IR"/>
-        </w:rPr>
-        <w:t xml:space="preserve">  </w:t>
-      </w:r>
-      <w:r>
-        <w:rPr>
-          <w:rFonts w:cs="B Elham" w:hint="cs"/>
-          <w:sz w:val="52"/>
-          <w:szCs w:val="52"/>
-          <w:rtl/>
-          <w:lang w:bidi="fa-IR"/>
-        </w:rPr>
-        <w:t>تدوین گران</w:t>
-      </w:r>
-    </w:p>
-    <w:p>
-      <w:pPr>
-        <w:rPr>
-          <w:rFonts w:cs="B Sina"/>
-          <w:sz w:val="52"/>
-          <w:szCs w:val="52"/>
-          <w:rtl/>
-          <w:lang w:bidi="fa-IR"/>
-        </w:rPr>
-      </w:pPr>
-    </w:p>
-    <w:p>
-      <w:pPr>
-        <w:rPr>
-          <w:rFonts w:cs="B Sina"/>
-          <w:sz w:val="52"/>
-          <w:szCs w:val="52"/>
-          <w:rtl/>
-          <w:lang w:bidi="fa-IR"/>
-        </w:rPr>
-      </w:pPr>
-    </w:p>
-    <w:p>
-      <w:pPr>
-        <w:jc w:val="right"/>
-        <w:rPr>
-          <w:rFonts w:cs="B Sina"/>
-          <w:sz w:val="52"/>
-          <w:szCs w:val="52"/>
-          <w:rtl/>
-          <w:lang w:bidi="fa-IR"/>
-        </w:rPr>
-      </w:pPr>
-      <w:r>
-        <w:rPr>
-          <w:rFonts w:cs="B Sina" w:hint="cs"/>
-          <w:sz w:val="52"/>
-          <w:szCs w:val="52"/>
           <w:rtl/>
           <w:lang w:bidi="fa-IR"/>
         </w:rPr>
@@ -337,89 +365,818 @@
     </w:p>
     <w:p>
       <w:pPr>
+        <w:bidi/>
+        <w:rPr>
+          <w:rFonts w:cs="B Elham"/>
+          <w:sz w:val="36"/>
+          <w:szCs w:val="36"/>
+          <w:rtl/>
+          <w:lang w:bidi="fa-IR"/>
+        </w:rPr>
+      </w:pPr>
+      <w:r>
+        <w:rPr>
+          <w:rFonts w:cs="B Sina" w:hint="cs"/>
+          <w:sz w:val="36"/>
+          <w:szCs w:val="36"/>
+          <w:rtl/>
+          <w:lang w:bidi="fa-IR"/>
+        </w:rPr>
+        <w:t>1-</w:t>
+      </w:r>
+      <w:r>
+        <w:rPr>
+          <w:rFonts w:cs="B Elham" w:hint="cs"/>
+          <w:sz w:val="36"/>
+          <w:szCs w:val="36"/>
+          <w:rtl/>
+          <w:lang w:bidi="fa-IR"/>
+        </w:rPr>
+        <w:t>مقدمه-----------------------------------------------------------</w:t>
+      </w:r>
+    </w:p>
+    <w:p>
+      <w:pPr>
+        <w:bidi/>
+        <w:rPr>
+          <w:rFonts w:cs="B Elham"/>
+          <w:sz w:val="36"/>
+          <w:szCs w:val="36"/>
+          <w:rtl/>
+          <w:lang w:bidi="fa-IR"/>
+        </w:rPr>
+      </w:pPr>
+      <w:r>
+        <w:rPr>
+          <w:rFonts w:cs="B Sina" w:hint="cs"/>
+          <w:sz w:val="36"/>
+          <w:szCs w:val="36"/>
+          <w:rtl/>
+          <w:lang w:bidi="fa-IR"/>
+        </w:rPr>
+        <w:t xml:space="preserve">2- </w:t>
+      </w:r>
+      <w:r>
+        <w:rPr>
+          <w:rFonts w:cs="B Elham" w:hint="cs"/>
+          <w:sz w:val="36"/>
+          <w:szCs w:val="36"/>
+          <w:rtl/>
+          <w:lang w:bidi="fa-IR"/>
+        </w:rPr>
+        <w:t>معرفی بازی</w:t>
+      </w:r>
+      <w:r>
+        <w:rPr>
+          <w:rFonts w:cs="B Elham"/>
+          <w:sz w:val="36"/>
+          <w:szCs w:val="36"/>
+          <w:lang w:bidi="fa-IR"/>
+        </w:rPr>
+        <w:t xml:space="preserve"> </w:t>
+      </w:r>
+      <w:r>
+        <w:rPr>
+          <w:rFonts w:cs="B Elham" w:hint="cs"/>
+          <w:sz w:val="36"/>
+          <w:szCs w:val="36"/>
+          <w:rtl/>
+          <w:lang w:bidi="fa-IR"/>
+        </w:rPr>
+        <w:t xml:space="preserve"> و شرح کلی--------------------------------------------</w:t>
+      </w:r>
+    </w:p>
+    <w:p>
+      <w:pPr>
+        <w:bidi/>
+        <w:rPr>
+          <w:rFonts w:cs="B Elham"/>
+          <w:sz w:val="36"/>
+          <w:szCs w:val="36"/>
+          <w:rtl/>
+          <w:lang w:bidi="fa-IR"/>
+        </w:rPr>
+      </w:pPr>
+      <w:r>
+        <w:rPr>
+          <w:rFonts w:cs="B Sina" w:hint="cs"/>
+          <w:sz w:val="36"/>
+          <w:szCs w:val="36"/>
+          <w:rtl/>
+          <w:lang w:bidi="fa-IR"/>
+        </w:rPr>
+        <w:t xml:space="preserve">3- </w:t>
+      </w:r>
+      <w:r>
+        <w:rPr>
+          <w:rFonts w:cs="B Elham" w:hint="cs"/>
+          <w:sz w:val="36"/>
+          <w:szCs w:val="36"/>
+          <w:rtl/>
+          <w:lang w:bidi="fa-IR"/>
+        </w:rPr>
+        <w:t>ساختار پروژه-----------------------------------------------------</w:t>
+      </w:r>
+    </w:p>
+    <w:p>
+      <w:pPr>
+        <w:bidi/>
+        <w:rPr>
+          <w:rFonts w:cs="B Elham"/>
+          <w:sz w:val="36"/>
+          <w:szCs w:val="36"/>
+          <w:rtl/>
+          <w:lang w:bidi="fa-IR"/>
+        </w:rPr>
+      </w:pPr>
+      <w:r>
+        <w:rPr>
+          <w:rFonts w:cs="B Sina" w:hint="cs"/>
+          <w:sz w:val="36"/>
+          <w:szCs w:val="36"/>
+          <w:rtl/>
+          <w:lang w:bidi="fa-IR"/>
+        </w:rPr>
+        <w:t>4-</w:t>
+      </w:r>
+      <w:r>
+        <w:rPr>
+          <w:rFonts w:cs="B Elham" w:hint="cs"/>
+          <w:sz w:val="36"/>
+          <w:szCs w:val="36"/>
+          <w:rtl/>
+          <w:lang w:bidi="fa-IR"/>
+        </w:rPr>
+        <w:t>توابع------------------------------------------------------------</w:t>
+      </w:r>
+      <w:r>
+        <w:rPr>
+          <w:rFonts w:cs="B Elham"/>
+          <w:sz w:val="36"/>
+          <w:szCs w:val="36"/>
+          <w:lang w:bidi="fa-IR"/>
+        </w:rPr>
+        <w:t>5</w:t>
+      </w:r>
+      <w:r>
+        <w:rPr>
+          <w:rFonts w:cs="B Sina" w:hint="cs"/>
+          <w:sz w:val="36"/>
+          <w:szCs w:val="36"/>
+          <w:rtl/>
+          <w:lang w:bidi="fa-IR"/>
+        </w:rPr>
+        <w:t>-</w:t>
+      </w:r>
+      <w:r>
+        <w:rPr>
+          <w:rFonts w:cs="B Elham" w:hint="cs"/>
+          <w:sz w:val="36"/>
+          <w:szCs w:val="36"/>
+          <w:rtl/>
+          <w:lang w:bidi="fa-IR"/>
+        </w:rPr>
+        <w:t xml:space="preserve"> </w:t>
+      </w:r>
+      <w:r>
+        <w:rPr>
+          <w:rFonts w:cs="B Elham" w:hint="cs"/>
+          <w:sz w:val="36"/>
+          <w:szCs w:val="36"/>
+          <w:rtl/>
+          <w:lang w:bidi="fa-IR"/>
+        </w:rPr>
+        <w:t>چالش ها-------------------------------------------------------</w:t>
+      </w:r>
+    </w:p>
+    <w:p>
+      <w:pPr>
+        <w:bidi/>
+        <w:rPr>
+          <w:rFonts w:cs="B Elham" w:hint="cs"/>
+          <w:sz w:val="36"/>
+          <w:szCs w:val="36"/>
+          <w:rtl/>
+          <w:lang w:bidi="fa-IR"/>
+        </w:rPr>
+      </w:pPr>
+      <w:r>
+        <w:rPr>
+          <w:rFonts w:cs="B Elham" w:hint="cs"/>
+          <w:sz w:val="36"/>
+          <w:szCs w:val="36"/>
+          <w:rtl/>
+          <w:lang w:bidi="fa-IR"/>
+        </w:rPr>
+        <w:t>6</w:t>
+      </w:r>
+      <w:r>
+        <w:rPr>
+          <w:rFonts w:cs="B Elham" w:hint="cs"/>
+          <w:sz w:val="36"/>
+          <w:szCs w:val="36"/>
+          <w:rtl/>
+          <w:lang w:bidi="fa-IR"/>
+        </w:rPr>
+        <w:t xml:space="preserve"> </w:t>
+      </w:r>
+      <w:r>
+        <w:rPr>
+          <w:rFonts w:cs="B Sina" w:hint="cs"/>
+          <w:sz w:val="36"/>
+          <w:szCs w:val="36"/>
+          <w:rtl/>
+          <w:lang w:bidi="fa-IR"/>
+        </w:rPr>
+        <w:t>-</w:t>
+      </w:r>
+    </w:p>
+    <w:p>
+      <w:pPr>
+        <w:bidi/>
+        <w:rPr>
+          <w:rFonts w:cs="B Sina"/>
+          <w:sz w:val="36"/>
+          <w:szCs w:val="36"/>
+          <w:lang w:bidi="fa-IR"/>
+        </w:rPr>
+        <w:sectPr>
+          <w:footerReference w:type="default" r:id="rId8"/>
+          <w:pgSz w:w="12240" w:h="15840"/>
+          <w:pgMar w:top="1440" w:right="1440" w:bottom="1440" w:left="1440" w:header="720" w:footer="720" w:gutter="0"/>
+          <w:pgNumType w:chapStyle="1" w:chapSep="period"/>
+          <w:cols w:space="720"/>
+          <w:docGrid w:linePitch="360"/>
+        </w:sectPr>
+      </w:pPr>
+      <w:r>
+        <w:rPr>
+          <w:rFonts w:cs="B Sina" w:hint="cs"/>
+          <w:sz w:val="36"/>
+          <w:szCs w:val="36"/>
+          <w:rtl/>
+          <w:lang w:bidi="fa-IR"/>
+        </w:rPr>
+        <w:t>-------------------------------------</w:t>
+      </w:r>
+    </w:p>
+    <w:p>
+      <w:pPr>
+        <w:bidi/>
+        <w:rPr>
+          <w:rFonts w:cs="B Titr"/>
+          <w:sz w:val="48"/>
+          <w:szCs w:val="48"/>
+          <w:rtl/>
+          <w:lang w:bidi="fa-IR"/>
+        </w:rPr>
+      </w:pPr>
+      <w:r>
+        <w:rPr>
+          <w:rFonts w:cs="B Titr" w:hint="cs"/>
+          <w:sz w:val="48"/>
+          <w:szCs w:val="48"/>
+          <w:rtl/>
+          <w:lang w:bidi="fa-IR"/>
+        </w:rPr>
+        <w:lastRenderedPageBreak/>
+        <w:t>مقدمه</w:t>
+      </w:r>
+    </w:p>
+    <w:p>
+      <w:pPr>
+        <w:rPr>
+          <w:rFonts w:cs="B Sina"/>
+          <w:sz w:val="36"/>
+          <w:szCs w:val="36"/>
+          <w:lang w:bidi="fa-IR"/>
+        </w:rPr>
+      </w:pPr>
+    </w:p>
+    <w:p>
+      <w:pPr>
+        <w:bidi/>
+        <w:rPr>
+          <w:rFonts w:cs="B Titr"/>
+          <w:sz w:val="48"/>
+          <w:szCs w:val="48"/>
+          <w:rtl/>
+          <w:lang w:bidi="fa-IR"/>
+        </w:rPr>
+      </w:pPr>
+    </w:p>
+    <w:p>
+      <w:pPr>
+        <w:bidi/>
+        <w:rPr>
+          <w:rFonts w:cs="B Titr"/>
+          <w:sz w:val="48"/>
+          <w:szCs w:val="48"/>
+          <w:rtl/>
+          <w:lang w:bidi="fa-IR"/>
+        </w:rPr>
+      </w:pPr>
+    </w:p>
+    <w:p>
+      <w:pPr>
+        <w:bidi/>
+        <w:rPr>
+          <w:rFonts w:cs="B Titr"/>
+          <w:sz w:val="48"/>
+          <w:szCs w:val="48"/>
+          <w:rtl/>
+          <w:lang w:bidi="fa-IR"/>
+        </w:rPr>
+      </w:pPr>
+    </w:p>
+    <w:p>
+      <w:pPr>
+        <w:bidi/>
+        <w:rPr>
+          <w:rFonts w:cs="B Titr"/>
+          <w:sz w:val="48"/>
+          <w:szCs w:val="48"/>
+          <w:rtl/>
+          <w:lang w:bidi="fa-IR"/>
+        </w:rPr>
+      </w:pPr>
+    </w:p>
+    <w:p>
+      <w:pPr>
+        <w:bidi/>
+        <w:rPr>
+          <w:rFonts w:cs="B Titr"/>
+          <w:sz w:val="48"/>
+          <w:szCs w:val="48"/>
+          <w:rtl/>
+          <w:lang w:bidi="fa-IR"/>
+        </w:rPr>
+      </w:pPr>
+    </w:p>
+    <w:p>
+      <w:pPr>
+        <w:bidi/>
+        <w:rPr>
+          <w:rFonts w:cs="B Titr"/>
+          <w:sz w:val="48"/>
+          <w:szCs w:val="48"/>
+          <w:rtl/>
+          <w:lang w:bidi="fa-IR"/>
+        </w:rPr>
+      </w:pPr>
+    </w:p>
+    <w:p>
+      <w:pPr>
+        <w:bidi/>
+        <w:rPr>
+          <w:rFonts w:cs="B Titr"/>
+          <w:sz w:val="48"/>
+          <w:szCs w:val="48"/>
+          <w:rtl/>
+          <w:lang w:bidi="fa-IR"/>
+        </w:rPr>
+      </w:pPr>
+    </w:p>
+    <w:p>
+      <w:pPr>
+        <w:bidi/>
+        <w:rPr>
+          <w:rFonts w:cs="B Titr"/>
+          <w:sz w:val="48"/>
+          <w:szCs w:val="48"/>
+          <w:rtl/>
+          <w:lang w:bidi="fa-IR"/>
+        </w:rPr>
+      </w:pPr>
+    </w:p>
+    <w:p>
+      <w:pPr>
+        <w:bidi/>
+        <w:rPr>
+          <w:rFonts w:cs="B Titr"/>
+          <w:sz w:val="48"/>
+          <w:szCs w:val="48"/>
+          <w:rtl/>
+          <w:lang w:bidi="fa-IR"/>
+        </w:rPr>
+      </w:pPr>
+    </w:p>
+    <w:p>
+      <w:pPr>
+        <w:bidi/>
+        <w:rPr>
+          <w:rFonts w:cs="B Titr"/>
+          <w:sz w:val="48"/>
+          <w:szCs w:val="48"/>
+          <w:rtl/>
+          <w:lang w:bidi="fa-IR"/>
+        </w:rPr>
+      </w:pPr>
+    </w:p>
+    <w:p>
+      <w:pPr>
+        <w:bidi/>
+        <w:rPr>
+          <w:rFonts w:cs="B Titr"/>
+          <w:sz w:val="48"/>
+          <w:szCs w:val="48"/>
+          <w:rtl/>
+          <w:lang w:bidi="fa-IR"/>
+        </w:rPr>
+      </w:pPr>
+    </w:p>
+    <w:p>
+      <w:pPr>
+        <w:bidi/>
+        <w:rPr>
+          <w:rFonts w:cs="B Titr"/>
+          <w:sz w:val="48"/>
+          <w:szCs w:val="48"/>
+          <w:rtl/>
+          <w:lang w:bidi="fa-IR"/>
+        </w:rPr>
+      </w:pPr>
+      <w:r>
+        <w:rPr>
+          <w:rFonts w:cs="B Titr" w:hint="cs"/>
+          <w:sz w:val="48"/>
+          <w:szCs w:val="48"/>
+          <w:rtl/>
+          <w:lang w:bidi="fa-IR"/>
+        </w:rPr>
+        <w:t xml:space="preserve">معرفی بازی  </w:t>
+      </w:r>
+    </w:p>
+    <w:p>
+      <w:pPr>
+        <w:bidi/>
+        <w:rPr>
+          <w:rFonts w:cs="B Nazanin"/>
+          <w:sz w:val="36"/>
+          <w:szCs w:val="36"/>
+          <w:rtl/>
+          <w:lang w:bidi="fa-IR"/>
+        </w:rPr>
+      </w:pPr>
+    </w:p>
+    <w:p>
+      <w:pPr>
+        <w:bidi/>
+        <w:jc w:val="mediumKashida"/>
+        <w:rPr>
+          <w:rFonts w:cstheme="minorHAnsi"/>
+          <w:sz w:val="24"/>
+          <w:szCs w:val="24"/>
+          <w:rtl/>
+          <w:lang w:bidi="fa-IR"/>
+        </w:rPr>
+      </w:pPr>
+      <w:proofErr w:type="spellStart"/>
+      <w:r>
+        <w:rPr>
+          <w:rFonts w:cstheme="minorHAnsi"/>
+          <w:sz w:val="24"/>
+          <w:szCs w:val="24"/>
+          <w:lang w:bidi="fa-IR"/>
+        </w:rPr>
+        <w:t>Starwars</w:t>
+      </w:r>
+      <w:proofErr w:type="spellEnd"/>
+      <w:r>
+        <w:rPr>
+          <w:rFonts w:cstheme="minorHAnsi"/>
+          <w:sz w:val="24"/>
+          <w:szCs w:val="24"/>
+          <w:lang w:bidi="fa-IR"/>
+        </w:rPr>
+        <w:t xml:space="preserve"> </w:t>
+      </w:r>
+      <w:r>
+        <w:rPr>
+          <w:rFonts w:cstheme="minorHAnsi"/>
+          <w:sz w:val="24"/>
+          <w:szCs w:val="24"/>
+          <w:rtl/>
+          <w:lang w:bidi="fa-IR"/>
+        </w:rPr>
+        <w:t xml:space="preserve"> یا جنگ ستارگان نام این پروژه هست که کاربر میتواند با دستورات </w:t>
+      </w:r>
+      <w:r>
+        <w:rPr>
+          <w:rFonts w:cstheme="minorHAnsi"/>
+          <w:sz w:val="24"/>
+          <w:szCs w:val="24"/>
+          <w:lang w:bidi="fa-IR"/>
+        </w:rPr>
+        <w:t xml:space="preserve">move </w:t>
+      </w:r>
+      <w:r>
+        <w:rPr>
+          <w:rFonts w:cstheme="minorHAnsi"/>
+          <w:sz w:val="24"/>
+          <w:szCs w:val="24"/>
+          <w:rtl/>
+          <w:lang w:bidi="fa-IR"/>
+        </w:rPr>
+        <w:t xml:space="preserve"> یا </w:t>
+      </w:r>
+      <w:r>
+        <w:rPr>
+          <w:rFonts w:cstheme="minorHAnsi"/>
+          <w:sz w:val="24"/>
+          <w:szCs w:val="24"/>
+          <w:lang w:bidi="fa-IR"/>
+        </w:rPr>
+        <w:t xml:space="preserve">shoot </w:t>
+      </w:r>
+      <w:r>
+        <w:rPr>
+          <w:rFonts w:cstheme="minorHAnsi" w:hint="cs"/>
+          <w:sz w:val="24"/>
+          <w:szCs w:val="24"/>
+          <w:rtl/>
+          <w:lang w:bidi="fa-IR"/>
+        </w:rPr>
+        <w:t xml:space="preserve"> </w:t>
+      </w:r>
+      <w:r>
+        <w:rPr>
+          <w:rFonts w:cstheme="minorHAnsi"/>
+          <w:sz w:val="24"/>
+          <w:szCs w:val="24"/>
+          <w:rtl/>
+          <w:lang w:bidi="fa-IR"/>
+        </w:rPr>
+        <w:t xml:space="preserve"> با</w:t>
+      </w:r>
+      <w:r>
+        <w:rPr>
+          <w:rFonts w:cstheme="minorHAnsi"/>
+          <w:sz w:val="24"/>
+          <w:szCs w:val="24"/>
+          <w:lang w:bidi="fa-IR"/>
+        </w:rPr>
+        <w:t xml:space="preserve"> </w:t>
+      </w:r>
+      <w:r>
+        <w:rPr>
+          <w:rFonts w:cstheme="minorHAnsi"/>
+          <w:sz w:val="24"/>
+          <w:szCs w:val="24"/>
+          <w:rtl/>
+          <w:lang w:bidi="fa-IR"/>
+        </w:rPr>
+        <w:t xml:space="preserve">به حرکت درآوردن سفینه و شلیک به دشمنان خود به پیروزی برسد. در این بازی شما سه جان دارید و اگر سفینه سه بار به دشمنان خود برخورد کند شما بازی را باخته و باید از اول شروع کنید. </w:t>
+      </w:r>
+    </w:p>
+    <w:p>
+      <w:pPr>
+        <w:bidi/>
         <w:jc w:val="right"/>
         <w:rPr>
-          <w:rFonts w:cs="B Elham"/>
-          <w:sz w:val="36"/>
-          <w:szCs w:val="36"/>
-          <w:rtl/>
-          <w:lang w:bidi="fa-IR"/>
-        </w:rPr>
-      </w:pPr>
-      <w:r>
-        <w:rPr>
-          <w:rFonts w:cs="B Sina" w:hint="cs"/>
-          <w:sz w:val="36"/>
-          <w:szCs w:val="36"/>
-          <w:rtl/>
-          <w:lang w:bidi="fa-IR"/>
-        </w:rPr>
-        <w:t>1-</w:t>
-      </w:r>
-      <w:r>
-        <w:rPr>
-          <w:rFonts w:cs="B Elham" w:hint="cs"/>
-          <w:sz w:val="36"/>
-          <w:szCs w:val="36"/>
-          <w:rtl/>
-          <w:lang w:bidi="fa-IR"/>
-        </w:rPr>
-        <w:t>مقدمه----------------------------------------------------------4</w:t>
+          <w:rFonts w:cs="B Nazanin"/>
+          <w:sz w:val="36"/>
+          <w:szCs w:val="36"/>
+          <w:lang w:bidi="fa-IR"/>
+        </w:rPr>
+      </w:pPr>
+      <w:r>
+        <w:rPr>
+          <w:rFonts w:cs="B Nazanin" w:hint="cs"/>
+          <w:sz w:val="36"/>
+          <w:szCs w:val="36"/>
+          <w:rtl/>
+          <w:lang w:bidi="fa-IR"/>
+        </w:rPr>
+        <w:t xml:space="preserve"> </w:t>
+      </w:r>
+      <w:r>
+        <w:rPr>
+          <w:rFonts w:cs="B Titr" w:hint="cs"/>
+          <w:noProof/>
+          <w:sz w:val="48"/>
+          <w:szCs w:val="48"/>
+          <w:rtl/>
+          <w:lang w:val="fa-IR" w:bidi="fa-IR"/>
+        </w:rPr>
+        <w:drawing>
+          <wp:inline distT="0" distB="0" distL="0" distR="0" wp14:anchorId="0EBA77B1" wp14:editId="228E6C16">
+            <wp:extent cx="2044700" cy="1587693"/>
+            <wp:effectExtent l="0" t="0" r="0" b="0"/>
+            <wp:docPr id="1533422297" name="Picture 1"/>
+            <wp:cNvGraphicFramePr>
+              <a:graphicFrameLocks xmlns:a="http://schemas.openxmlformats.org/drawingml/2006/main" noChangeAspect="1"/>
+            </wp:cNvGraphicFramePr>
+            <a:graphic xmlns:a="http://schemas.openxmlformats.org/drawingml/2006/main">
+              <a:graphicData uri="http://schemas.openxmlformats.org/drawingml/2006/picture">
+                <pic:pic xmlns:pic="http://schemas.openxmlformats.org/drawingml/2006/picture">
+                  <pic:nvPicPr>
+                    <pic:cNvPr id="1533422297" name="Picture 1533422297"/>
+                    <pic:cNvPicPr/>
+                  </pic:nvPicPr>
+                  <pic:blipFill>
+                    <a:blip r:embed="rId9" cstate="print">
+                      <a:extLst>
+                        <a:ext uri="{28A0092B-C50C-407E-A947-70E740481C1C}">
+                          <a14:useLocalDpi xmlns:a14="http://schemas.microsoft.com/office/drawing/2010/main" val="0"/>
+                        </a:ext>
+                      </a:extLst>
+                    </a:blip>
+                    <a:stretch>
+                      <a:fillRect/>
+                    </a:stretch>
+                  </pic:blipFill>
+                  <pic:spPr>
+                    <a:xfrm>
+                      <a:off x="0" y="0"/>
+                      <a:ext cx="2057951" cy="1597982"/>
+                    </a:xfrm>
+                    <a:prstGeom prst="rect">
+                      <a:avLst/>
+                    </a:prstGeom>
+                  </pic:spPr>
+                </pic:pic>
+              </a:graphicData>
+            </a:graphic>
+          </wp:inline>
+        </w:drawing>
+      </w:r>
+    </w:p>
+    <w:p>
+      <w:pPr>
+        <w:bidi/>
+        <w:rPr>
+          <w:rFonts w:cs="B Titr"/>
+          <w:sz w:val="24"/>
+          <w:szCs w:val="24"/>
+          <w:lang w:bidi="fa-IR"/>
+        </w:rPr>
+      </w:pPr>
+      <w:r>
+        <w:rPr>
+          <w:rFonts w:cs="B Titr" w:hint="cs"/>
+          <w:sz w:val="48"/>
+          <w:szCs w:val="48"/>
+          <w:rtl/>
+          <w:lang w:bidi="fa-IR"/>
+        </w:rPr>
+        <w:t>ساختار پروژه</w:t>
+      </w:r>
+    </w:p>
+    <w:p>
+      <w:pPr>
+        <w:bidi/>
+        <w:rPr>
+          <w:rFonts w:cs="B Titr"/>
+          <w:sz w:val="24"/>
+          <w:szCs w:val="24"/>
+          <w:rtl/>
+          <w:lang w:bidi="fa-IR"/>
+        </w:rPr>
+      </w:pPr>
+    </w:p>
+    <w:p>
+      <w:pPr>
+        <w:bidi/>
+        <w:rPr>
+          <w:rFonts w:cstheme="minorHAnsi"/>
+          <w:sz w:val="24"/>
+          <w:szCs w:val="24"/>
+          <w:rtl/>
+          <w:lang w:bidi="fa-IR"/>
+        </w:rPr>
+      </w:pPr>
+      <w:r>
+        <w:rPr>
+          <w:rFonts w:cstheme="minorHAnsi"/>
+          <w:sz w:val="24"/>
+          <w:szCs w:val="24"/>
+          <w:rtl/>
+        </w:rPr>
+        <w:t>بـرنـامـه بـه صـورت مـاژولار و از توابع جـداگـانـه طراحی شده تـا قـابلیت بهینه سازی و را تـوسـعه داشته باشد. یک تابع  اصلی وجود دارد</w:t>
+      </w:r>
+      <w:r>
+        <w:rPr>
+          <w:rFonts w:cstheme="minorHAnsi"/>
+          <w:sz w:val="24"/>
+          <w:szCs w:val="24"/>
+        </w:rPr>
+        <w:t>.</w:t>
+      </w:r>
+      <w:r>
+        <w:rPr>
+          <w:rFonts w:cstheme="minorHAnsi"/>
+          <w:sz w:val="24"/>
+          <w:szCs w:val="24"/>
+          <w:rtl/>
+          <w:lang w:bidi="fa-IR"/>
+        </w:rPr>
+        <w:t xml:space="preserve">   </w:t>
       </w:r>
     </w:p>
     <w:p>
       <w:pPr>
         <w:jc w:val="right"/>
         <w:rPr>
-          <w:rFonts w:cs="B Elham"/>
-          <w:sz w:val="36"/>
-          <w:szCs w:val="36"/>
-          <w:rtl/>
-          <w:lang w:bidi="fa-IR"/>
-        </w:rPr>
-      </w:pPr>
-      <w:r>
-        <w:rPr>
-          <w:rFonts w:cs="B Sina" w:hint="cs"/>
-          <w:sz w:val="36"/>
-          <w:szCs w:val="36"/>
-          <w:rtl/>
-          <w:lang w:bidi="fa-IR"/>
-        </w:rPr>
-        <w:t xml:space="preserve">2- </w:t>
-      </w:r>
-      <w:r>
-        <w:rPr>
-          <w:rFonts w:cs="B Elham" w:hint="cs"/>
-          <w:sz w:val="36"/>
-          <w:szCs w:val="36"/>
-          <w:rtl/>
-          <w:lang w:bidi="fa-IR"/>
-        </w:rPr>
-        <w:t>معرفی بازی------------------------------------------------------</w:t>
+          <w:rFonts w:cs="B Sina"/>
+          <w:sz w:val="36"/>
+          <w:szCs w:val="36"/>
+          <w:lang w:bidi="fa-IR"/>
+        </w:rPr>
+      </w:pPr>
+    </w:p>
+    <w:p>
+      <w:pPr>
+        <w:rPr>
+          <w:rFonts w:cs="B Sina"/>
+          <w:sz w:val="36"/>
+          <w:szCs w:val="36"/>
+          <w:lang w:bidi="fa-IR"/>
+        </w:rPr>
+      </w:pPr>
+    </w:p>
+    <w:p>
+      <w:pPr>
+        <w:rPr>
+          <w:rFonts w:cs="B Sina"/>
+          <w:sz w:val="36"/>
+          <w:szCs w:val="36"/>
+          <w:lang w:bidi="fa-IR"/>
+        </w:rPr>
+      </w:pPr>
+    </w:p>
+    <w:p>
+      <w:pPr>
+        <w:rPr>
+          <w:rFonts w:cs="B Sina"/>
+          <w:sz w:val="36"/>
+          <w:szCs w:val="36"/>
+          <w:lang w:bidi="fa-IR"/>
+        </w:rPr>
+      </w:pPr>
+    </w:p>
+    <w:p>
+      <w:pPr>
+        <w:rPr>
+          <w:rFonts w:cs="B Sina"/>
+          <w:sz w:val="36"/>
+          <w:szCs w:val="36"/>
+          <w:lang w:bidi="fa-IR"/>
+        </w:rPr>
+      </w:pPr>
+    </w:p>
+    <w:p>
+      <w:pPr>
+        <w:rPr>
+          <w:rFonts w:cs="B Sina"/>
+          <w:sz w:val="36"/>
+          <w:szCs w:val="36"/>
+          <w:lang w:bidi="fa-IR"/>
+        </w:rPr>
+      </w:pPr>
+    </w:p>
+    <w:p>
+      <w:pPr>
+        <w:rPr>
+          <w:rFonts w:cs="B Sina"/>
+          <w:sz w:val="36"/>
+          <w:szCs w:val="36"/>
+          <w:lang w:bidi="fa-IR"/>
+        </w:rPr>
+      </w:pPr>
+    </w:p>
+    <w:p>
+      <w:pPr>
+        <w:bidi/>
+        <w:rPr>
+          <w:rFonts w:cs="B Titr"/>
+          <w:sz w:val="48"/>
+          <w:szCs w:val="48"/>
+          <w:rtl/>
+          <w:lang w:bidi="fa-IR"/>
+        </w:rPr>
+      </w:pPr>
+      <w:r>
+        <w:rPr>
+          <w:rFonts w:cs="B Titr" w:hint="cs"/>
+          <w:sz w:val="48"/>
+          <w:szCs w:val="48"/>
+          <w:rtl/>
+          <w:lang w:bidi="fa-IR"/>
+        </w:rPr>
+        <w:t xml:space="preserve">توابع </w:t>
       </w:r>
     </w:p>
     <w:p>
       <w:pPr>
         <w:jc w:val="right"/>
         <w:rPr>
-          <w:rFonts w:cs="B Sina"/>
-          <w:sz w:val="36"/>
-          <w:szCs w:val="36"/>
-          <w:rtl/>
-          <w:lang w:bidi="fa-IR"/>
-        </w:rPr>
-      </w:pPr>
-      <w:r>
-        <w:rPr>
-          <w:rFonts w:cs="B Sina" w:hint="cs"/>
-          <w:sz w:val="36"/>
-          <w:szCs w:val="36"/>
-          <w:rtl/>
-          <w:lang w:bidi="fa-IR"/>
-        </w:rPr>
-        <w:t>3-</w:t>
-      </w:r>
+          <w:rFonts w:cstheme="minorHAnsi"/>
+          <w:sz w:val="24"/>
+          <w:szCs w:val="24"/>
+          <w:lang w:bidi="fa-IR"/>
+        </w:rPr>
+      </w:pPr>
     </w:p>
     <w:p>
       <w:pPr>
@@ -428,51 +1185,127 @@
           <w:rFonts w:cs="B Sina"/>
           <w:sz w:val="36"/>
           <w:szCs w:val="36"/>
-          <w:rtl/>
-          <w:lang w:bidi="fa-IR"/>
-        </w:rPr>
-      </w:pPr>
-      <w:r>
-        <w:rPr>
-          <w:rFonts w:cs="B Sina" w:hint="cs"/>
-          <w:sz w:val="36"/>
-          <w:szCs w:val="36"/>
-          <w:rtl/>
-          <w:lang w:bidi="fa-IR"/>
-        </w:rPr>
-        <w:t>4-</w:t>
-      </w:r>
+          <w:lang w:bidi="fa-IR"/>
+        </w:rPr>
+      </w:pPr>
+      <w:r>
+        <w:rPr>
+          <w:rFonts w:cstheme="minorHAnsi"/>
+          <w:sz w:val="24"/>
+          <w:szCs w:val="24"/>
+          <w:lang w:bidi="fa-IR"/>
+        </w:rPr>
+        <w:t xml:space="preserve">:  </w:t>
+      </w:r>
+      <w:proofErr w:type="spellStart"/>
+      <w:r>
+        <w:rPr>
+          <w:rFonts w:cstheme="minorHAnsi"/>
+          <w:sz w:val="24"/>
+          <w:szCs w:val="24"/>
+          <w:lang w:bidi="fa-IR"/>
+        </w:rPr>
+        <w:t>grandDraw</w:t>
+      </w:r>
+      <w:proofErr w:type="spellEnd"/>
+      <w:r>
+        <w:rPr>
+          <w:rFonts w:cstheme="minorHAnsi"/>
+          <w:sz w:val="24"/>
+          <w:szCs w:val="24"/>
+          <w:lang w:bidi="fa-IR"/>
+        </w:rPr>
+        <w:t xml:space="preserve">  </w:t>
+      </w:r>
+    </w:p>
+    <w:p>
+      <w:pPr>
+        <w:rPr>
+          <w:rFonts w:cs="B Sina"/>
+          <w:sz w:val="36"/>
+          <w:szCs w:val="36"/>
+          <w:lang w:bidi="fa-IR"/>
+        </w:rPr>
+      </w:pPr>
     </w:p>
     <w:p>
       <w:pPr>
         <w:jc w:val="right"/>
         <w:rPr>
           <w:rFonts w:cs="B Sina"/>
-          <w:sz w:val="36"/>
-          <w:szCs w:val="36"/>
-          <w:rtl/>
-          <w:lang w:bidi="fa-IR"/>
-        </w:rPr>
-      </w:pPr>
-      <w:r>
-        <w:rPr>
-          <w:rFonts w:cs="B Sina" w:hint="cs"/>
-          <w:sz w:val="36"/>
-          <w:szCs w:val="36"/>
-          <w:rtl/>
-          <w:lang w:bidi="fa-IR"/>
-        </w:rPr>
-        <w:t>5-</w:t>
-      </w:r>
+          <w:sz w:val="24"/>
+          <w:szCs w:val="24"/>
+          <w:lang w:bidi="fa-IR"/>
+        </w:rPr>
+      </w:pPr>
+      <w:r>
+        <w:rPr>
+          <w:rFonts w:cs="B Sina"/>
+          <w:sz w:val="24"/>
+          <w:szCs w:val="24"/>
+          <w:lang w:bidi="fa-IR"/>
+        </w:rPr>
+        <w:t xml:space="preserve">: </w:t>
+      </w:r>
+      <w:proofErr w:type="spellStart"/>
+      <w:r>
+        <w:rPr>
+          <w:rFonts w:cs="B Sina"/>
+          <w:sz w:val="24"/>
+          <w:szCs w:val="24"/>
+          <w:lang w:bidi="fa-IR"/>
+        </w:rPr>
+        <w:t>horizontalDraw</w:t>
+      </w:r>
+      <w:proofErr w:type="spellEnd"/>
+    </w:p>
+    <w:p>
+      <w:pPr>
+        <w:rPr>
+          <w:rFonts w:cs="B Sina"/>
+          <w:sz w:val="36"/>
+          <w:szCs w:val="36"/>
+          <w:lang w:bidi="fa-IR"/>
+        </w:rPr>
+      </w:pPr>
     </w:p>
     <w:p>
       <w:pPr>
         <w:jc w:val="right"/>
         <w:rPr>
           <w:rFonts w:cs="B Sina"/>
-          <w:sz w:val="36"/>
-          <w:szCs w:val="36"/>
-          <w:rtl/>
+          <w:sz w:val="24"/>
+          <w:szCs w:val="24"/>
+          <w:lang w:bidi="fa-IR"/>
+        </w:rPr>
+      </w:pPr>
+      <w:r>
+        <w:rPr>
+          <w:rFonts w:cs="B Sina"/>
+          <w:sz w:val="24"/>
+          <w:szCs w:val="24"/>
+          <w:lang w:bidi="fa-IR"/>
+        </w:rPr>
+        <w:t xml:space="preserve">: </w:t>
+      </w:r>
+      <w:proofErr w:type="spellStart"/>
+      <w:r>
+        <w:rPr>
+          <w:rFonts w:cs="B Sina"/>
+          <w:sz w:val="24"/>
+          <w:szCs w:val="24"/>
+          <w:lang w:bidi="fa-IR"/>
+        </w:rPr>
+        <w:t>howManyEnemy</w:t>
+      </w:r>
+      <w:proofErr w:type="spellEnd"/>
+    </w:p>
+    <w:p>
+      <w:pPr>
+        <w:rPr>
+          <w:rFonts w:cs="B Sina"/>
+          <w:sz w:val="36"/>
+          <w:szCs w:val="36"/>
           <w:lang w:bidi="fa-IR"/>
         </w:rPr>
       </w:pPr>
@@ -482,52 +1315,448 @@
         <w:jc w:val="right"/>
         <w:rPr>
           <w:rFonts w:cs="B Sina"/>
-          <w:sz w:val="36"/>
-          <w:szCs w:val="36"/>
-          <w:rtl/>
-          <w:lang w:bidi="fa-IR"/>
-        </w:rPr>
-      </w:pPr>
-      <w:r>
-        <w:rPr>
-          <w:rFonts w:cs="B Sina" w:hint="cs"/>
-          <w:sz w:val="36"/>
-          <w:szCs w:val="36"/>
-          <w:rtl/>
-          <w:lang w:bidi="fa-IR"/>
-        </w:rPr>
-        <w:t>----------------------------------</w:t>
-      </w:r>
-    </w:p>
-    <w:p>
-      <w:pPr>
-        <w:rPr>
-          <w:rFonts w:cs="B Sina"/>
-          <w:sz w:val="52"/>
-          <w:szCs w:val="52"/>
-          <w:rtl/>
-          <w:lang w:bidi="fa-IR"/>
-        </w:rPr>
-      </w:pPr>
-    </w:p>
-    <w:p>
-      <w:pPr>
-        <w:rPr>
-          <w:rFonts w:cs="B Sina"/>
-          <w:sz w:val="52"/>
-          <w:szCs w:val="52"/>
-          <w:lang w:bidi="fa-IR"/>
-        </w:rPr>
+          <w:sz w:val="24"/>
+          <w:szCs w:val="24"/>
+          <w:lang w:bidi="fa-IR"/>
+        </w:rPr>
+      </w:pPr>
+      <w:r>
+        <w:rPr>
+          <w:rFonts w:cs="B Sina"/>
+          <w:sz w:val="24"/>
+          <w:szCs w:val="24"/>
+          <w:lang w:bidi="fa-IR"/>
+        </w:rPr>
+        <w:t xml:space="preserve"> : </w:t>
+      </w:r>
+      <w:r>
+        <w:rPr>
+          <w:rFonts w:cs="B Sina"/>
+          <w:sz w:val="24"/>
+          <w:szCs w:val="24"/>
+          <w:lang w:bidi="fa-IR"/>
+        </w:rPr>
+        <w:t>action</w:t>
+      </w:r>
+    </w:p>
+    <w:p>
+      <w:pPr>
+        <w:rPr>
+          <w:rFonts w:cs="B Sina"/>
+          <w:sz w:val="36"/>
+          <w:szCs w:val="36"/>
+          <w:lang w:bidi="fa-IR"/>
+        </w:rPr>
+      </w:pPr>
+    </w:p>
+    <w:p>
+      <w:pPr>
+        <w:jc w:val="right"/>
+        <w:rPr>
+          <w:rFonts w:cs="B Sina"/>
+          <w:sz w:val="24"/>
+          <w:szCs w:val="24"/>
+          <w:lang w:bidi="fa-IR"/>
+        </w:rPr>
+      </w:pPr>
+      <w:r>
+        <w:rPr>
+          <w:rFonts w:cs="B Sina"/>
+          <w:sz w:val="24"/>
+          <w:szCs w:val="24"/>
+          <w:lang w:bidi="fa-IR"/>
+        </w:rPr>
+        <w:t xml:space="preserve">: </w:t>
+      </w:r>
+      <w:r>
+        <w:rPr>
+          <w:rFonts w:cs="B Sina"/>
+          <w:sz w:val="24"/>
+          <w:szCs w:val="24"/>
+          <w:lang w:bidi="fa-IR"/>
+        </w:rPr>
+        <w:t>move</w:t>
+      </w:r>
+    </w:p>
+    <w:p>
+      <w:pPr>
+        <w:rPr>
+          <w:rFonts w:cs="B Sina"/>
+          <w:sz w:val="36"/>
+          <w:szCs w:val="36"/>
+          <w:lang w:bidi="fa-IR"/>
+        </w:rPr>
+      </w:pPr>
+    </w:p>
+    <w:p>
+      <w:pPr>
+        <w:jc w:val="right"/>
+        <w:rPr>
+          <w:rFonts w:cs="B Sina"/>
+          <w:sz w:val="24"/>
+          <w:szCs w:val="24"/>
+          <w:lang w:bidi="fa-IR"/>
+        </w:rPr>
+      </w:pPr>
+      <w:r>
+        <w:rPr>
+          <w:rFonts w:cs="B Sina"/>
+          <w:sz w:val="24"/>
+          <w:szCs w:val="24"/>
+          <w:lang w:bidi="fa-IR"/>
+        </w:rPr>
+        <w:t xml:space="preserve">: </w:t>
+      </w:r>
+      <w:r>
+        <w:rPr>
+          <w:rFonts w:cs="B Sina"/>
+          <w:sz w:val="24"/>
+          <w:szCs w:val="24"/>
+          <w:lang w:bidi="fa-IR"/>
+        </w:rPr>
+        <w:t>shoot</w:t>
+      </w:r>
+    </w:p>
+    <w:p>
+      <w:pPr>
+        <w:rPr>
+          <w:rFonts w:cs="B Sina"/>
+          <w:sz w:val="36"/>
+          <w:szCs w:val="36"/>
+          <w:lang w:bidi="fa-IR"/>
+        </w:rPr>
+      </w:pPr>
+    </w:p>
+    <w:p>
+      <w:pPr>
+        <w:jc w:val="right"/>
+        <w:rPr>
+          <w:rFonts w:cs="B Sina"/>
+          <w:sz w:val="24"/>
+          <w:szCs w:val="24"/>
+          <w:lang w:bidi="fa-IR"/>
+        </w:rPr>
+      </w:pPr>
+      <w:r>
+        <w:rPr>
+          <w:rFonts w:cs="B Sina"/>
+          <w:sz w:val="24"/>
+          <w:szCs w:val="24"/>
+          <w:lang w:bidi="fa-IR"/>
+        </w:rPr>
+        <w:t xml:space="preserve">: </w:t>
+      </w:r>
+      <w:proofErr w:type="spellStart"/>
+      <w:r>
+        <w:rPr>
+          <w:rFonts w:cs="B Sina"/>
+          <w:sz w:val="24"/>
+          <w:szCs w:val="24"/>
+          <w:lang w:bidi="fa-IR"/>
+        </w:rPr>
+        <w:t>gameRun</w:t>
+      </w:r>
+      <w:proofErr w:type="spellEnd"/>
+    </w:p>
+    <w:p>
+      <w:pPr>
+        <w:rPr>
+          <w:rFonts w:cs="B Sina"/>
+          <w:sz w:val="36"/>
+          <w:szCs w:val="36"/>
+          <w:lang w:bidi="fa-IR"/>
+        </w:rPr>
+      </w:pPr>
+    </w:p>
+    <w:p>
+      <w:pPr>
+        <w:rPr>
+          <w:rFonts w:cs="B Sina"/>
+          <w:sz w:val="36"/>
+          <w:szCs w:val="36"/>
+          <w:lang w:bidi="fa-IR"/>
+        </w:rPr>
+      </w:pPr>
+    </w:p>
+    <w:p>
+      <w:pPr>
+        <w:rPr>
+          <w:rFonts w:cs="B Sina"/>
+          <w:sz w:val="36"/>
+          <w:szCs w:val="36"/>
+          <w:lang w:bidi="fa-IR"/>
+        </w:rPr>
+      </w:pPr>
+    </w:p>
+    <w:p>
+      <w:pPr>
+        <w:rPr>
+          <w:rFonts w:cs="B Sina"/>
+          <w:sz w:val="36"/>
+          <w:szCs w:val="36"/>
+          <w:lang w:bidi="fa-IR"/>
+        </w:rPr>
+      </w:pPr>
+    </w:p>
+    <w:p>
+      <w:pPr>
+        <w:rPr>
+          <w:rFonts w:cs="B Sina"/>
+          <w:sz w:val="36"/>
+          <w:szCs w:val="36"/>
+          <w:lang w:bidi="fa-IR"/>
+        </w:rPr>
+      </w:pPr>
+    </w:p>
+    <w:p>
+      <w:pPr>
+        <w:rPr>
+          <w:rFonts w:cs="B Sina"/>
+          <w:sz w:val="36"/>
+          <w:szCs w:val="36"/>
+          <w:lang w:bidi="fa-IR"/>
+        </w:rPr>
+      </w:pPr>
+    </w:p>
+    <w:p>
+      <w:pPr>
+        <w:bidi/>
+        <w:rPr>
+          <w:rFonts w:cs="B Titr"/>
+          <w:sz w:val="48"/>
+          <w:szCs w:val="48"/>
+          <w:rtl/>
+          <w:lang w:bidi="fa-IR"/>
+        </w:rPr>
+      </w:pPr>
+      <w:r>
+        <w:rPr>
+          <w:rFonts w:cs="B Titr" w:hint="cs"/>
+          <w:sz w:val="48"/>
+          <w:szCs w:val="48"/>
+          <w:rtl/>
+          <w:lang w:bidi="fa-IR"/>
+        </w:rPr>
+        <w:lastRenderedPageBreak/>
+        <w:t xml:space="preserve">چالش ها </w:t>
+      </w:r>
+    </w:p>
+    <w:p>
+      <w:pPr>
+        <w:bidi/>
+        <w:rPr>
+          <w:rFonts w:cstheme="minorHAnsi"/>
+          <w:sz w:val="24"/>
+          <w:szCs w:val="24"/>
+          <w:rtl/>
+          <w:lang w:bidi="fa-IR"/>
+        </w:rPr>
+      </w:pPr>
+      <w:r>
+        <w:rPr>
+          <w:rFonts w:cstheme="minorHAnsi" w:hint="cs"/>
+          <w:sz w:val="24"/>
+          <w:szCs w:val="24"/>
+          <w:rtl/>
+          <w:lang w:bidi="fa-IR"/>
+        </w:rPr>
+        <w:t>استفاده از گیت برای ثبت تغییرات</w:t>
+      </w:r>
+    </w:p>
+    <w:p>
+      <w:pPr>
+        <w:bidi/>
+        <w:rPr>
+          <w:rFonts w:cstheme="minorHAnsi"/>
+          <w:sz w:val="24"/>
+          <w:szCs w:val="24"/>
+          <w:rtl/>
+          <w:lang w:bidi="fa-IR"/>
+        </w:rPr>
+      </w:pPr>
+      <w:r>
+        <w:rPr>
+          <w:rFonts w:cstheme="minorHAnsi" w:hint="cs"/>
+          <w:sz w:val="24"/>
+          <w:szCs w:val="24"/>
+          <w:rtl/>
+          <w:lang w:bidi="fa-IR"/>
+        </w:rPr>
+        <w:t xml:space="preserve">حرکت سفینه جنگی در خانه ها </w:t>
+      </w:r>
+    </w:p>
+    <w:p>
+      <w:pPr>
+        <w:bidi/>
+        <w:rPr>
+          <w:rFonts w:cstheme="minorHAnsi"/>
+          <w:sz w:val="24"/>
+          <w:szCs w:val="24"/>
+          <w:rtl/>
+          <w:lang w:bidi="fa-IR"/>
+        </w:rPr>
+      </w:pPr>
+      <w:r>
+        <w:rPr>
+          <w:rFonts w:cstheme="minorHAnsi" w:hint="cs"/>
+          <w:sz w:val="24"/>
+          <w:szCs w:val="24"/>
+          <w:rtl/>
+          <w:lang w:bidi="fa-IR"/>
+        </w:rPr>
+        <w:t xml:space="preserve">ایجاد ارتباط بین توابع بازی </w:t>
+      </w:r>
+    </w:p>
+    <w:p>
+      <w:pPr>
+        <w:bidi/>
+        <w:rPr>
+          <w:rFonts w:cstheme="minorHAnsi"/>
+          <w:sz w:val="24"/>
+          <w:szCs w:val="24"/>
+          <w:rtl/>
+          <w:lang w:bidi="fa-IR"/>
+        </w:rPr>
+      </w:pPr>
+      <w:r>
+        <w:rPr>
+          <w:rFonts w:cs="B Titr" w:hint="cs"/>
+          <w:sz w:val="48"/>
+          <w:szCs w:val="48"/>
+          <w:rtl/>
+          <w:lang w:bidi="fa-IR"/>
+        </w:rPr>
+        <w:t xml:space="preserve"> </w:t>
+      </w:r>
+    </w:p>
+    <w:p>
+      <w:pPr>
+        <w:jc w:val="right"/>
+        <w:rPr>
+          <w:rFonts w:cs="B Sina"/>
+          <w:sz w:val="36"/>
+          <w:szCs w:val="36"/>
+          <w:lang w:bidi="fa-IR"/>
+        </w:rPr>
+      </w:pPr>
+    </w:p>
+    <w:p>
+      <w:pPr>
+        <w:jc w:val="right"/>
       </w:pPr>
     </w:p>
     <w:sectPr>
       <w:pgSz w:w="12240" w:h="15840"/>
       <w:pgMar w:top="1440" w:right="1440" w:bottom="1440" w:left="1440" w:header="720" w:footer="720" w:gutter="0"/>
+      <w:pgNumType w:chapStyle="1" w:chapSep="period"/>
       <w:cols w:space="720"/>
       <w:docGrid w:linePitch="360"/>
     </w:sectPr>
   </w:body>
 </w:document>
+</file>
+
+<file path=word/endnotes.xml><?xml version="1.0" encoding="utf-8"?>
+<w:endnotes xmlns:wpc="http://schemas.microsoft.com/office/word/2010/wordprocessingCanvas" xmlns:cx="http://schemas.microsoft.com/office/drawing/2014/chartex" xmlns:cx1="http://schemas.microsoft.com/office/drawing/2015/9/8/chartex" xmlns:cx2="http://schemas.microsoft.com/office/drawing/2015/10/21/chartex" xmlns:cx3="http://schemas.microsoft.com/office/drawing/2016/5/9/chartex" xmlns:cx4="http://schemas.microsoft.com/office/drawing/2016/5/10/chartex" xmlns:cx5="http://schemas.microsoft.com/office/drawing/2016/5/11/chartex" xmlns:cx6="http://schemas.microsoft.com/office/drawing/2016/5/12/chartex" xmlns:cx7="http://schemas.microsoft.com/office/drawing/2016/5/13/chartex" xmlns:cx8="http://schemas.microsoft.com/office/drawing/2016/5/14/chartex" xmlns:mc="http://schemas.openxmlformats.org/markup-compatibility/2006" xmlns:aink="http://schemas.microsoft.com/office/drawing/2016/ink" xmlns:am3d="http://schemas.microsoft.com/office/drawing/2017/model3d" xmlns:o="urn:schemas-microsoft-com:office:office" xmlns:oel="http://schemas.microsoft.com/office/2019/extlst" xmlns:r="http://schemas.openxmlformats.org/officeDocument/2006/relationships" xmlns:m="http://schemas.openxmlformats.org/officeDocument/2006/math" xmlns:v="urn:schemas-microsoft-com:vml" xmlns:wp14="http://schemas.microsoft.com/office/word/2010/wordprocessingDrawing" xmlns:wp="http://schemas.openxmlformats.org/drawingml/2006/wordprocessingDrawing" xmlns:w10="urn:schemas-microsoft-com:office:word" xmlns:w="http://schemas.openxmlformats.org/wordprocessingml/2006/main" xmlns:w14="http://schemas.microsoft.com/office/word/2010/wordml" xmlns:w15="http://schemas.microsoft.com/office/word/2012/wordml" xmlns:w16cex="http://schemas.microsoft.com/office/word/2018/wordml/cex" xmlns:w16cid="http://schemas.microsoft.com/office/word/2016/wordml/cid" xmlns:w16="http://schemas.microsoft.com/office/word/2018/wordml" xmlns:w16sdtdh="http://schemas.microsoft.com/office/word/2020/wordml/sdtdatahash" xmlns:w16se="http://schemas.microsoft.com/office/word/2015/wordml/symex" xmlns:wpg="http://schemas.microsoft.com/office/word/2010/wordprocessingGroup" xmlns:wpi="http://schemas.microsoft.com/office/word/2010/wordprocessingInk" xmlns:wne="http://schemas.microsoft.com/office/word/2006/wordml" xmlns:wps="http://schemas.microsoft.com/office/word/2010/wordprocessingShape" mc:Ignorable="w14 w15 w16se w16cid w16 w16cex w16sdtdh wp14">
+  <w:endnote w:type="separator" w:id="-1">
+    <w:p>
+      <w:pPr>
+        <w:spacing w:after="0" w:line="240" w:lineRule="auto"/>
+      </w:pPr>
+      <w:r>
+        <w:separator/>
+      </w:r>
+    </w:p>
+  </w:endnote>
+  <w:endnote w:type="continuationSeparator" w:id="0">
+    <w:p>
+      <w:pPr>
+        <w:spacing w:after="0" w:line="240" w:lineRule="auto"/>
+      </w:pPr>
+      <w:r>
+        <w:continuationSeparator/>
+      </w:r>
+    </w:p>
+  </w:endnote>
+</w:endnotes>
+</file>
+
+<file path=word/footer1.xml><?xml version="1.0" encoding="utf-8"?>
+<w:ftr xmlns:wpc="http://schemas.microsoft.com/office/word/2010/wordprocessingCanvas" xmlns:cx="http://schemas.microsoft.com/office/drawing/2014/chartex" xmlns:cx1="http://schemas.microsoft.com/office/drawing/2015/9/8/chartex" xmlns:cx2="http://schemas.microsoft.com/office/drawing/2015/10/21/chartex" xmlns:cx3="http://schemas.microsoft.com/office/drawing/2016/5/9/chartex" xmlns:cx4="http://schemas.microsoft.com/office/drawing/2016/5/10/chartex" xmlns:cx5="http://schemas.microsoft.com/office/drawing/2016/5/11/chartex" xmlns:cx6="http://schemas.microsoft.com/office/drawing/2016/5/12/chartex" xmlns:cx7="http://schemas.microsoft.com/office/drawing/2016/5/13/chartex" xmlns:cx8="http://schemas.microsoft.com/office/drawing/2016/5/14/chartex" xmlns:mc="http://schemas.openxmlformats.org/markup-compatibility/2006" xmlns:aink="http://schemas.microsoft.com/office/drawing/2016/ink" xmlns:am3d="http://schemas.microsoft.com/office/drawing/2017/model3d" xmlns:o="urn:schemas-microsoft-com:office:office" xmlns:oel="http://schemas.microsoft.com/office/2019/extlst" xmlns:r="http://schemas.openxmlformats.org/officeDocument/2006/relationships" xmlns:m="http://schemas.openxmlformats.org/officeDocument/2006/math" xmlns:v="urn:schemas-microsoft-com:vml" xmlns:wp14="http://schemas.microsoft.com/office/word/2010/wordprocessingDrawing" xmlns:wp="http://schemas.openxmlformats.org/drawingml/2006/wordprocessingDrawing" xmlns:w10="urn:schemas-microsoft-com:office:word" xmlns:w="http://schemas.openxmlformats.org/wordprocessingml/2006/main" xmlns:w14="http://schemas.microsoft.com/office/word/2010/wordml" xmlns:w15="http://schemas.microsoft.com/office/word/2012/wordml" xmlns:w16cex="http://schemas.microsoft.com/office/word/2018/wordml/cex" xmlns:w16cid="http://schemas.microsoft.com/office/word/2016/wordml/cid" xmlns:w16="http://schemas.microsoft.com/office/word/2018/wordml" xmlns:w16sdtdh="http://schemas.microsoft.com/office/word/2020/wordml/sdtdatahash" xmlns:w16se="http://schemas.microsoft.com/office/word/2015/wordml/symex" xmlns:wpg="http://schemas.microsoft.com/office/word/2010/wordprocessingGroup" xmlns:wpi="http://schemas.microsoft.com/office/word/2010/wordprocessingInk" xmlns:wne="http://schemas.microsoft.com/office/word/2006/wordml" xmlns:wps="http://schemas.microsoft.com/office/word/2010/wordprocessingShape" mc:Ignorable="w14 w15 w16se w16cid w16 w16cex w16sdtdh wp14">
+  <w:sdt>
+    <w:sdtPr>
+      <w:id w:val="910044269"/>
+      <w:docPartObj>
+        <w:docPartGallery w:val="Page Numbers (Bottom of Page)"/>
+        <w:docPartUnique/>
+      </w:docPartObj>
+    </w:sdtPr>
+    <w:sdtEndPr>
+      <w:rPr>
+        <w:noProof/>
+      </w:rPr>
+    </w:sdtEndPr>
+    <w:sdtContent>
+      <w:p>
+        <w:pPr>
+          <w:pStyle w:val="Footer"/>
+          <w:jc w:val="center"/>
+        </w:pPr>
+        <w:r>
+          <w:fldChar w:fldCharType="begin"/>
+        </w:r>
+        <w:r>
+          <w:instrText xml:space="preserve"> PAGE   \* MERGEFORMAT </w:instrText>
+        </w:r>
+        <w:r>
+          <w:fldChar w:fldCharType="separate"/>
+        </w:r>
+        <w:r>
+          <w:rPr>
+            <w:noProof/>
+          </w:rPr>
+          <w:t>2</w:t>
+        </w:r>
+        <w:r>
+          <w:rPr>
+            <w:noProof/>
+          </w:rPr>
+          <w:fldChar w:fldCharType="end"/>
+        </w:r>
+      </w:p>
+    </w:sdtContent>
+  </w:sdt>
+  <w:p>
+    <w:pPr>
+      <w:pStyle w:val="Footer"/>
+    </w:pPr>
+  </w:p>
+</w:ftr>
+</file>
+
+<file path=word/footnotes.xml><?xml version="1.0" encoding="utf-8"?>
+<w:footnotes xmlns:wpc="http://schemas.microsoft.com/office/word/2010/wordprocessingCanvas" xmlns:cx="http://schemas.microsoft.com/office/drawing/2014/chartex" xmlns:cx1="http://schemas.microsoft.com/office/drawing/2015/9/8/chartex" xmlns:cx2="http://schemas.microsoft.com/office/drawing/2015/10/21/chartex" xmlns:cx3="http://schemas.microsoft.com/office/drawing/2016/5/9/chartex" xmlns:cx4="http://schemas.microsoft.com/office/drawing/2016/5/10/chartex" xmlns:cx5="http://schemas.microsoft.com/office/drawing/2016/5/11/chartex" xmlns:cx6="http://schemas.microsoft.com/office/drawing/2016/5/12/chartex" xmlns:cx7="http://schemas.microsoft.com/office/drawing/2016/5/13/chartex" xmlns:cx8="http://schemas.microsoft.com/office/drawing/2016/5/14/chartex" xmlns:mc="http://schemas.openxmlformats.org/markup-compatibility/2006" xmlns:aink="http://schemas.microsoft.com/office/drawing/2016/ink" xmlns:am3d="http://schemas.microsoft.com/office/drawing/2017/model3d" xmlns:o="urn:schemas-microsoft-com:office:office" xmlns:oel="http://schemas.microsoft.com/office/2019/extlst" xmlns:r="http://schemas.openxmlformats.org/officeDocument/2006/relationships" xmlns:m="http://schemas.openxmlformats.org/officeDocument/2006/math" xmlns:v="urn:schemas-microsoft-com:vml" xmlns:wp14="http://schemas.microsoft.com/office/word/2010/wordprocessingDrawing" xmlns:wp="http://schemas.openxmlformats.org/drawingml/2006/wordprocessingDrawing" xmlns:w10="urn:schemas-microsoft-com:office:word" xmlns:w="http://schemas.openxmlformats.org/wordprocessingml/2006/main" xmlns:w14="http://schemas.microsoft.com/office/word/2010/wordml" xmlns:w15="http://schemas.microsoft.com/office/word/2012/wordml" xmlns:w16cex="http://schemas.microsoft.com/office/word/2018/wordml/cex" xmlns:w16cid="http://schemas.microsoft.com/office/word/2016/wordml/cid" xmlns:w16="http://schemas.microsoft.com/office/word/2018/wordml" xmlns:w16sdtdh="http://schemas.microsoft.com/office/word/2020/wordml/sdtdatahash" xmlns:w16se="http://schemas.microsoft.com/office/word/2015/wordml/symex" xmlns:wpg="http://schemas.microsoft.com/office/word/2010/wordprocessingGroup" xmlns:wpi="http://schemas.microsoft.com/office/word/2010/wordprocessingInk" xmlns:wne="http://schemas.microsoft.com/office/word/2006/wordml" xmlns:wps="http://schemas.microsoft.com/office/word/2010/wordprocessingShape" mc:Ignorable="w14 w15 w16se w16cid w16 w16cex w16sdtdh wp14">
+  <w:footnote w:type="separator" w:id="-1">
+    <w:p>
+      <w:pPr>
+        <w:spacing w:after="0" w:line="240" w:lineRule="auto"/>
+      </w:pPr>
+      <w:r>
+        <w:separator/>
+      </w:r>
+    </w:p>
+  </w:footnote>
+  <w:footnote w:type="continuationSeparator" w:id="0">
+    <w:p>
+      <w:pPr>
+        <w:spacing w:after="0" w:line="240" w:lineRule="auto"/>
+      </w:pPr>
+      <w:r>
+        <w:continuationSeparator/>
+      </w:r>
+    </w:p>
+  </w:footnote>
+</w:footnotes>
 </file>
 
 <file path=word/styles.xml><?xml version="1.0" encoding="utf-8"?>
@@ -582,7 +1811,7 @@
     <w:lsdException w:name="footnote text" w:semiHidden="1" w:unhideWhenUsed="1"/>
     <w:lsdException w:name="annotation text" w:semiHidden="1" w:unhideWhenUsed="1"/>
     <w:lsdException w:name="header" w:semiHidden="1" w:unhideWhenUsed="1"/>
-    <w:lsdException w:name="footer" w:semiHidden="1" w:unhideWhenUsed="1"/>
+    <w:lsdException w:name="footer" w:semiHidden="1" w:unhideWhenUsed="1" w:qFormat="1"/>
     <w:lsdException w:name="index heading" w:semiHidden="1" w:unhideWhenUsed="1"/>
     <w:lsdException w:name="caption" w:semiHidden="1" w:uiPriority="35" w:unhideWhenUsed="1" w:qFormat="1"/>
     <w:lsdException w:name="table of figures" w:semiHidden="1" w:unhideWhenUsed="1"/>
@@ -930,6 +2159,7 @@
   <w:style w:type="paragraph" w:default="1" w:styleId="Normal">
     <w:name w:val="Normal"/>
     <w:qFormat/>
+    <w:rsid w:val="003F6A6D"/>
   </w:style>
   <w:style w:type="character" w:default="1" w:styleId="DefaultParagraphFont">
     <w:name w:val="Default Paragraph Font"/>
@@ -957,6 +2187,29 @@
     <w:uiPriority w:val="99"/>
     <w:semiHidden/>
     <w:unhideWhenUsed/>
+  </w:style>
+  <w:style w:type="paragraph" w:styleId="Footer">
+    <w:name w:val="footer"/>
+    <w:basedOn w:val="Normal"/>
+    <w:link w:val="FooterChar"/>
+    <w:uiPriority w:val="99"/>
+    <w:unhideWhenUsed/>
+    <w:qFormat/>
+    <w:rsid w:val="00C2716C"/>
+    <w:pPr>
+      <w:tabs>
+        <w:tab w:val="center" w:pos="4680"/>
+        <w:tab w:val="right" w:pos="9360"/>
+      </w:tabs>
+      <w:spacing w:after="0" w:line="240" w:lineRule="auto"/>
+    </w:pPr>
+  </w:style>
+  <w:style w:type="character" w:customStyle="1" w:styleId="FooterChar">
+    <w:name w:val="Footer Char"/>
+    <w:basedOn w:val="DefaultParagraphFont"/>
+    <w:link w:val="Footer"/>
+    <w:uiPriority w:val="99"/>
+    <w:rsid w:val="00C2716C"/>
   </w:style>
 </w:styles>
 </file>

</xml_diff>